<commit_message>
Pet Clinic add second solution with automapper
</commit_message>
<xml_diff>
--- a/DatabasesAdvanced-EFCore/ExamPreps/Exam05.01.2018/01. Model Definition_Problem Description.docx
+++ b/DatabasesAdvanced-EFCore/ExamPreps/Exam05.01.2018/01. Model Definition_Problem Description.docx
@@ -1,6 +1,6 @@
 
 <file path=word/document.xml><?xml version="1.0" encoding="utf-8"?>
-<w:document xmlns:wpc="http://schemas.microsoft.com/office/word/2010/wordprocessingCanvas" xmlns:cx="http://schemas.microsoft.com/office/drawing/2014/chartex" xmlns:cx1="http://schemas.microsoft.com/office/drawing/2015/9/8/chartex" xmlns:cx2="http://schemas.microsoft.com/office/drawing/2015/10/21/chartex" xmlns:cx3="http://schemas.microsoft.com/office/drawing/2016/5/9/chartex" xmlns:cx4="http://schemas.microsoft.com/office/drawing/2016/5/10/chartex" xmlns:cx5="http://schemas.microsoft.com/office/drawing/2016/5/11/chartex" xmlns:cx6="http://schemas.microsoft.com/office/drawing/2016/5/12/chartex" xmlns:cx7="http://schemas.microsoft.com/office/drawing/2016/5/13/chartex" xmlns:cx8="http://schemas.microsoft.com/office/drawing/2016/5/14/chartex" xmlns:mc="http://schemas.openxmlformats.org/markup-compatibility/2006" xmlns:aink="http://schemas.microsoft.com/office/drawing/2016/ink" xmlns:am3d="http://schemas.microsoft.com/office/drawing/2017/model3d" xmlns:o="urn:schemas-microsoft-com:office:office" xmlns:r="http://schemas.openxmlformats.org/officeDocument/2006/relationships" xmlns:m="http://schemas.openxmlformats.org/officeDocument/2006/math" xmlns:v="urn:schemas-microsoft-com:vml" xmlns:wp14="http://schemas.microsoft.com/office/word/2010/wordprocessingDrawing" xmlns:wp="http://schemas.openxmlformats.org/drawingml/2006/wordprocessingDrawing" xmlns:w10="urn:schemas-microsoft-com:office:word" xmlns:w="http://schemas.openxmlformats.org/wordprocessingml/2006/main" xmlns:w14="http://schemas.microsoft.com/office/word/2010/wordml" xmlns:w15="http://schemas.microsoft.com/office/word/2012/wordml" xmlns:w16se="http://schemas.microsoft.com/office/word/2015/wordml/symex" xmlns:wpg="http://schemas.microsoft.com/office/word/2010/wordprocessingGroup" xmlns:wpi="http://schemas.microsoft.com/office/word/2010/wordprocessingInk" xmlns:wne="http://schemas.microsoft.com/office/word/2006/wordml" xmlns:wps="http://schemas.microsoft.com/office/word/2010/wordprocessingShape" mc:Ignorable="w14 w15 w16se wp14">
+<w:document xmlns:wpc="http://schemas.microsoft.com/office/word/2010/wordprocessingCanvas" xmlns:cx="http://schemas.microsoft.com/office/drawing/2014/chartex" xmlns:cx1="http://schemas.microsoft.com/office/drawing/2015/9/8/chartex" xmlns:mc="http://schemas.openxmlformats.org/markup-compatibility/2006" xmlns:o="urn:schemas-microsoft-com:office:office" xmlns:r="http://schemas.openxmlformats.org/officeDocument/2006/relationships" xmlns:m="http://schemas.openxmlformats.org/officeDocument/2006/math" xmlns:v="urn:schemas-microsoft-com:vml" xmlns:wp14="http://schemas.microsoft.com/office/word/2010/wordprocessingDrawing" xmlns:wp="http://schemas.openxmlformats.org/drawingml/2006/wordprocessingDrawing" xmlns:w10="urn:schemas-microsoft-com:office:word" xmlns:w="http://schemas.openxmlformats.org/wordprocessingml/2006/main" xmlns:w14="http://schemas.microsoft.com/office/word/2010/wordml" xmlns:w15="http://schemas.microsoft.com/office/word/2012/wordml" xmlns:w16se="http://schemas.microsoft.com/office/word/2015/wordml/symex" xmlns:wpg="http://schemas.microsoft.com/office/word/2010/wordprocessingGroup" xmlns:wpi="http://schemas.microsoft.com/office/word/2010/wordprocessingInk" xmlns:wne="http://schemas.microsoft.com/office/word/2006/wordml" xmlns:wps="http://schemas.microsoft.com/office/word/2010/wordprocessingShape" mc:Ignorable="w14 w15 w16se wp14">
   <w:body>
     <w:p>
       <w:pPr>
@@ -3770,6 +3770,7 @@
                 <w:bCs/>
               </w:rPr>
             </w:pPr>
+            <w:bookmarkStart w:id="3" w:name="_GoBack"/>
             <w:r>
               <w:rPr>
                 <w:rFonts w:ascii="Consolas" w:hAnsi="Consolas"/>
@@ -3805,6 +3806,7 @@
               </w:rPr>
               <w:t xml:space="preserve"> successfully imported.</w:t>
             </w:r>
+            <w:bookmarkEnd w:id="3"/>
           </w:p>
         </w:tc>
         <w:tc>
@@ -6455,8 +6457,6 @@
           <w:sz w:val="22"/>
         </w:rPr>
       </w:pPr>
-      <w:bookmarkStart w:id="3" w:name="_GoBack"/>
-      <w:bookmarkEnd w:id="3"/>
       <w:r>
         <w:rPr>
           <w:sz w:val="22"/>
@@ -7856,7 +7856,7 @@
 </file>
 
 <file path=word/endnotes.xml><?xml version="1.0" encoding="utf-8"?>
-<w:endnotes xmlns:wpc="http://schemas.microsoft.com/office/word/2010/wordprocessingCanvas" xmlns:cx="http://schemas.microsoft.com/office/drawing/2014/chartex" xmlns:cx1="http://schemas.microsoft.com/office/drawing/2015/9/8/chartex" xmlns:cx2="http://schemas.microsoft.com/office/drawing/2015/10/21/chartex" xmlns:cx3="http://schemas.microsoft.com/office/drawing/2016/5/9/chartex" xmlns:cx4="http://schemas.microsoft.com/office/drawing/2016/5/10/chartex" xmlns:cx5="http://schemas.microsoft.com/office/drawing/2016/5/11/chartex" xmlns:cx6="http://schemas.microsoft.com/office/drawing/2016/5/12/chartex" xmlns:cx7="http://schemas.microsoft.com/office/drawing/2016/5/13/chartex" xmlns:cx8="http://schemas.microsoft.com/office/drawing/2016/5/14/chartex" xmlns:mc="http://schemas.openxmlformats.org/markup-compatibility/2006" xmlns:aink="http://schemas.microsoft.com/office/drawing/2016/ink" xmlns:am3d="http://schemas.microsoft.com/office/drawing/2017/model3d" xmlns:o="urn:schemas-microsoft-com:office:office" xmlns:r="http://schemas.openxmlformats.org/officeDocument/2006/relationships" xmlns:m="http://schemas.openxmlformats.org/officeDocument/2006/math" xmlns:v="urn:schemas-microsoft-com:vml" xmlns:wp14="http://schemas.microsoft.com/office/word/2010/wordprocessingDrawing" xmlns:wp="http://schemas.openxmlformats.org/drawingml/2006/wordprocessingDrawing" xmlns:w10="urn:schemas-microsoft-com:office:word" xmlns:w="http://schemas.openxmlformats.org/wordprocessingml/2006/main" xmlns:w14="http://schemas.microsoft.com/office/word/2010/wordml" xmlns:w15="http://schemas.microsoft.com/office/word/2012/wordml" xmlns:w16se="http://schemas.microsoft.com/office/word/2015/wordml/symex" xmlns:wpg="http://schemas.microsoft.com/office/word/2010/wordprocessingGroup" xmlns:wpi="http://schemas.microsoft.com/office/word/2010/wordprocessingInk" xmlns:wne="http://schemas.microsoft.com/office/word/2006/wordml" xmlns:wps="http://schemas.microsoft.com/office/word/2010/wordprocessingShape" mc:Ignorable="w14 w15 w16se wp14">
+<w:endnotes xmlns:wpc="http://schemas.microsoft.com/office/word/2010/wordprocessingCanvas" xmlns:cx="http://schemas.microsoft.com/office/drawing/2014/chartex" xmlns:cx1="http://schemas.microsoft.com/office/drawing/2015/9/8/chartex" xmlns:mc="http://schemas.openxmlformats.org/markup-compatibility/2006" xmlns:o="urn:schemas-microsoft-com:office:office" xmlns:r="http://schemas.openxmlformats.org/officeDocument/2006/relationships" xmlns:m="http://schemas.openxmlformats.org/officeDocument/2006/math" xmlns:v="urn:schemas-microsoft-com:vml" xmlns:wp14="http://schemas.microsoft.com/office/word/2010/wordprocessingDrawing" xmlns:wp="http://schemas.openxmlformats.org/drawingml/2006/wordprocessingDrawing" xmlns:w10="urn:schemas-microsoft-com:office:word" xmlns:w="http://schemas.openxmlformats.org/wordprocessingml/2006/main" xmlns:w14="http://schemas.microsoft.com/office/word/2010/wordml" xmlns:w15="http://schemas.microsoft.com/office/word/2012/wordml" xmlns:w16se="http://schemas.microsoft.com/office/word/2015/wordml/symex" xmlns:wpg="http://schemas.microsoft.com/office/word/2010/wordprocessingGroup" xmlns:wpi="http://schemas.microsoft.com/office/word/2010/wordprocessingInk" xmlns:wne="http://schemas.microsoft.com/office/word/2006/wordml" xmlns:wps="http://schemas.microsoft.com/office/word/2010/wordprocessingShape" mc:Ignorable="w14 w15 w16se wp14">
   <w:endnote w:type="separator" w:id="-1">
     <w:p>
       <w:pPr>
@@ -7881,7 +7881,7 @@
 </file>
 
 <file path=word/footer1.xml><?xml version="1.0" encoding="utf-8"?>
-<w:ftr xmlns:wpc="http://schemas.microsoft.com/office/word/2010/wordprocessingCanvas" xmlns:cx="http://schemas.microsoft.com/office/drawing/2014/chartex" xmlns:cx1="http://schemas.microsoft.com/office/drawing/2015/9/8/chartex" xmlns:cx2="http://schemas.microsoft.com/office/drawing/2015/10/21/chartex" xmlns:cx3="http://schemas.microsoft.com/office/drawing/2016/5/9/chartex" xmlns:cx4="http://schemas.microsoft.com/office/drawing/2016/5/10/chartex" xmlns:cx5="http://schemas.microsoft.com/office/drawing/2016/5/11/chartex" xmlns:cx6="http://schemas.microsoft.com/office/drawing/2016/5/12/chartex" xmlns:cx7="http://schemas.microsoft.com/office/drawing/2016/5/13/chartex" xmlns:cx8="http://schemas.microsoft.com/office/drawing/2016/5/14/chartex" xmlns:mc="http://schemas.openxmlformats.org/markup-compatibility/2006" xmlns:aink="http://schemas.microsoft.com/office/drawing/2016/ink" xmlns:am3d="http://schemas.microsoft.com/office/drawing/2017/model3d" xmlns:o="urn:schemas-microsoft-com:office:office" xmlns:r="http://schemas.openxmlformats.org/officeDocument/2006/relationships" xmlns:m="http://schemas.openxmlformats.org/officeDocument/2006/math" xmlns:v="urn:schemas-microsoft-com:vml" xmlns:wp14="http://schemas.microsoft.com/office/word/2010/wordprocessingDrawing" xmlns:wp="http://schemas.openxmlformats.org/drawingml/2006/wordprocessingDrawing" xmlns:w10="urn:schemas-microsoft-com:office:word" xmlns:w="http://schemas.openxmlformats.org/wordprocessingml/2006/main" xmlns:w14="http://schemas.microsoft.com/office/word/2010/wordml" xmlns:w15="http://schemas.microsoft.com/office/word/2012/wordml" xmlns:w16se="http://schemas.microsoft.com/office/word/2015/wordml/symex" xmlns:wpg="http://schemas.microsoft.com/office/word/2010/wordprocessingGroup" xmlns:wpi="http://schemas.microsoft.com/office/word/2010/wordprocessingInk" xmlns:wne="http://schemas.microsoft.com/office/word/2006/wordml" xmlns:wps="http://schemas.microsoft.com/office/word/2010/wordprocessingShape" mc:Ignorable="w14 w15 w16se wp14">
+<w:ftr xmlns:wpc="http://schemas.microsoft.com/office/word/2010/wordprocessingCanvas" xmlns:cx="http://schemas.microsoft.com/office/drawing/2014/chartex" xmlns:cx1="http://schemas.microsoft.com/office/drawing/2015/9/8/chartex" xmlns:mc="http://schemas.openxmlformats.org/markup-compatibility/2006" xmlns:o="urn:schemas-microsoft-com:office:office" xmlns:r="http://schemas.openxmlformats.org/officeDocument/2006/relationships" xmlns:m="http://schemas.openxmlformats.org/officeDocument/2006/math" xmlns:v="urn:schemas-microsoft-com:vml" xmlns:wp14="http://schemas.microsoft.com/office/word/2010/wordprocessingDrawing" xmlns:wp="http://schemas.openxmlformats.org/drawingml/2006/wordprocessingDrawing" xmlns:w10="urn:schemas-microsoft-com:office:word" xmlns:w="http://schemas.openxmlformats.org/wordprocessingml/2006/main" xmlns:w14="http://schemas.microsoft.com/office/word/2010/wordml" xmlns:w15="http://schemas.microsoft.com/office/word/2012/wordml" xmlns:w16se="http://schemas.microsoft.com/office/word/2015/wordml/symex" xmlns:wpg="http://schemas.microsoft.com/office/word/2010/wordprocessingGroup" xmlns:wpi="http://schemas.microsoft.com/office/word/2010/wordprocessingInk" xmlns:wne="http://schemas.microsoft.com/office/word/2006/wordml" xmlns:wps="http://schemas.microsoft.com/office/word/2010/wordprocessingShape" mc:Ignorable="w14 w15 w16se wp14">
   <w:p>
     <w:pPr>
       <w:pStyle w:val="Footer"/>
@@ -8017,7 +8017,7 @@
             </wp:anchor>
           </w:drawing>
         </mc:Choice>
-        <mc:Fallback xmlns:w16cid="http://schemas.microsoft.com/office/word/2016/wordml/cid">
+        <mc:Fallback xmlns:w16cid="http://schemas.microsoft.com/office/word/2016/wordml/cid" xmlns:am3d="http://schemas.microsoft.com/office/drawing/2017/model3d" xmlns:aink="http://schemas.microsoft.com/office/drawing/2016/ink" xmlns:cx8="http://schemas.microsoft.com/office/drawing/2016/5/14/chartex" xmlns:cx7="http://schemas.microsoft.com/office/drawing/2016/5/13/chartex" xmlns:cx6="http://schemas.microsoft.com/office/drawing/2016/5/12/chartex" xmlns:cx5="http://schemas.microsoft.com/office/drawing/2016/5/11/chartex" xmlns:cx4="http://schemas.microsoft.com/office/drawing/2016/5/10/chartex" xmlns:cx3="http://schemas.microsoft.com/office/drawing/2016/5/9/chartex" xmlns:cx2="http://schemas.microsoft.com/office/drawing/2015/10/21/chartex">
           <w:pict>
             <v:line w14:anchorId="079FA132" id="Право съединение 90" o:spid="_x0000_s1026" style="position:absolute;flip:y;z-index:251660288;visibility:visible;mso-wrap-style:square;mso-width-percent:0;mso-height-percent:0;mso-wrap-distance-left:9pt;mso-wrap-distance-top:-3e-5mm;mso-wrap-distance-right:9pt;mso-wrap-distance-bottom:-3e-5mm;mso-position-horizontal:absolute;mso-position-horizontal-relative:text;mso-position-vertical:absolute;mso-position-vertical-relative:text;mso-width-percent:0;mso-height-percent:0;mso-width-relative:page;mso-height-relative:page" from="-.1pt,5.2pt" to="520.7pt,5.2pt" o:gfxdata="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" strokecolor="#f37123" strokeweight="1pt">
               <v:stroke endcap="round"/>
@@ -8139,7 +8139,7 @@
                                 <wp:extent cx="201930" cy="201930"/>
                                 <wp:effectExtent l="0" t="0" r="7620" b="7620"/>
                                 <wp:docPr id="58" name="Picture 12">
-                                  <a:hlinkClick xmlns:a="http://schemas.openxmlformats.org/drawingml/2006/main" r:id="rId1"/>
+                                  <a:hlinkClick xmlns:a="http://schemas.openxmlformats.org/drawingml/2006/main" r:id="rId3"/>
                                 </wp:docPr>
                                 <wp:cNvGraphicFramePr>
                                   <a:graphicFrameLocks xmlns:a="http://schemas.openxmlformats.org/drawingml/2006/main" noChangeAspect="1"/>
@@ -8149,7 +8149,7 @@
                                     <pic:pic xmlns:pic="http://schemas.openxmlformats.org/drawingml/2006/picture">
                                       <pic:nvPicPr>
                                         <pic:cNvPr id="0" name="Picture 19">
-                                          <a:hlinkClick r:id="rId1"/>
+                                          <a:hlinkClick r:id="rId3"/>
                                         </pic:cNvPr>
                                         <pic:cNvPicPr>
                                           <a:picLocks noChangeAspect="1" noChangeArrowheads="1"/>
@@ -8742,7 +8742,7 @@
                           <wp:extent cx="201930" cy="201930"/>
                           <wp:effectExtent l="0" t="0" r="7620" b="7620"/>
                           <wp:docPr id="58" name="Picture 12">
-                            <a:hlinkClick xmlns:a="http://schemas.openxmlformats.org/drawingml/2006/main" r:id="rId22"/>
+                            <a:hlinkClick xmlns:a="http://schemas.openxmlformats.org/drawingml/2006/main" r:id="rId1"/>
                           </wp:docPr>
                           <wp:cNvGraphicFramePr>
                             <a:graphicFrameLocks xmlns:a="http://schemas.openxmlformats.org/drawingml/2006/main" noChangeAspect="1"/>
@@ -8752,7 +8752,7 @@
                               <pic:pic xmlns:pic="http://schemas.openxmlformats.org/drawingml/2006/picture">
                                 <pic:nvPicPr>
                                   <pic:cNvPr id="0" name="Picture 19">
-                                    <a:hlinkClick r:id="rId3"/>
+                                    <a:hlinkClick r:id="rId1"/>
                                   </pic:cNvPr>
                                   <pic:cNvPicPr>
                                     <a:picLocks noChangeAspect="1" noChangeArrowheads="1"/>
@@ -9346,7 +9346,8 @@
         </mc:Choice>
         <mc:Fallback>
           <w:pict>
-            <v:shape w14:anchorId="0BAFD73F" id="Текстово поле 88" o:spid="_x0000_s1027" type="#_x0000_t202" style="position:absolute;margin-left:125.15pt;margin-top:26.95pt;width:44.85pt;height:15.75pt;z-index:251662336;visibility:visible;mso-wrap-style:square;mso-width-percent:0;mso-height-percent:0;mso-wrap-distance-left:9pt;mso-wrap-distance-top:0;mso-wrap-distance-right:9pt;mso-wrap-distance-bottom:0;mso-position-horizontal:absolute;mso-position-horizontal-relative:text;mso-position-vertical:absolute;mso-position-vertical-relative:text;mso-width-percent:0;mso-height-percent:0;mso-width-relative:page;mso-height-relative:page;v-text-anchor:middle" o:gfxdata="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" filled="f" stroked="f" strokeweight=".5pt">
+            <v:shape w14:anchorId="0BAFD73F" id="Текстово поле 88" o:spid="_x0000_s1027" type="#_x0000_t202" style="position:absolute;margin-left:125.15pt;margin-top:26.95pt;width:44.85pt;height:15.75pt;z-index:251662336;visibility:visible;mso-wrap-style:square;mso-width-percent:0;mso-height-percent:0;mso-wrap-distance-left:9pt;mso-wrap-distance-top:0;mso-wrap-distance-right:9pt;mso-wrap-distance-bottom:0;mso-position-horizontal:absolute;mso-position-horizontal-relative:text;mso-position-vertical:absolute;mso-position-vertical-relative:text;mso-width-percent:0;mso-height-percent:0;mso-width-relative:page;mso-height-relative:page;v-text-anchor:middle" o:gfxdata="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" filled="f" stroked="f" strokeweight=".5pt">
+              <v:path arrowok="t"/>
               <v:textbox inset=".5mm,0,0,0">
                 <w:txbxContent>
                   <w:p>
@@ -9465,7 +9466,7 @@
                               <w:sz w:val="18"/>
                               <w:szCs w:val="18"/>
                             </w:rPr>
-                            <w:t>10</w:t>
+                            <w:t>6</w:t>
                           </w:r>
                           <w:r>
                             <w:rPr>
@@ -9539,7 +9540,8 @@
         </mc:Choice>
         <mc:Fallback>
           <w:pict>
-            <v:shape w14:anchorId="2148FB7B" id="Текстово поле 87" o:spid="_x0000_s1028" type="#_x0000_t202" style="position:absolute;margin-left:444.65pt;margin-top:26.95pt;width:70.9pt;height:15.9pt;z-index:251663360;visibility:visible;mso-wrap-style:square;mso-width-percent:0;mso-height-percent:0;mso-wrap-distance-left:9pt;mso-wrap-distance-top:0;mso-wrap-distance-right:9pt;mso-wrap-distance-bottom:0;mso-position-horizontal:absolute;mso-position-horizontal-relative:text;mso-position-vertical:absolute;mso-position-vertical-relative:text;mso-width-percent:0;mso-height-percent:0;mso-width-relative:page;mso-height-relative:page;v-text-anchor:middle" o:gfxdata="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" filled="f" stroked="f" strokeweight=".5pt">
+            <v:shape w14:anchorId="2148FB7B" id="Текстово поле 87" o:spid="_x0000_s1028" type="#_x0000_t202" style="position:absolute;margin-left:444.65pt;margin-top:26.95pt;width:70.9pt;height:15.9pt;z-index:251663360;visibility:visible;mso-wrap-style:square;mso-width-percent:0;mso-height-percent:0;mso-wrap-distance-left:9pt;mso-wrap-distance-top:0;mso-wrap-distance-right:9pt;mso-wrap-distance-bottom:0;mso-position-horizontal:absolute;mso-position-horizontal-relative:text;mso-position-vertical:absolute;mso-position-vertical-relative:text;mso-width-percent:0;mso-height-percent:0;mso-width-relative:page;mso-height-relative:page;v-text-anchor:middle" o:gfxdata="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" filled="f" stroked="f" strokeweight=".5pt">
+              <v:path arrowok="t"/>
               <v:textbox inset="0,0,0,0">
                 <w:txbxContent>
                   <w:p>
@@ -9584,7 +9586,7 @@
                         <w:sz w:val="18"/>
                         <w:szCs w:val="18"/>
                       </w:rPr>
-                      <w:t>10</w:t>
+                      <w:t>6</w:t>
                     </w:r>
                     <w:r>
                       <w:rPr>
@@ -9648,7 +9650,7 @@
 </file>
 
 <file path=word/footnotes.xml><?xml version="1.0" encoding="utf-8"?>
-<w:footnotes xmlns:wpc="http://schemas.microsoft.com/office/word/2010/wordprocessingCanvas" xmlns:cx="http://schemas.microsoft.com/office/drawing/2014/chartex" xmlns:cx1="http://schemas.microsoft.com/office/drawing/2015/9/8/chartex" xmlns:cx2="http://schemas.microsoft.com/office/drawing/2015/10/21/chartex" xmlns:cx3="http://schemas.microsoft.com/office/drawing/2016/5/9/chartex" xmlns:cx4="http://schemas.microsoft.com/office/drawing/2016/5/10/chartex" xmlns:cx5="http://schemas.microsoft.com/office/drawing/2016/5/11/chartex" xmlns:cx6="http://schemas.microsoft.com/office/drawing/2016/5/12/chartex" xmlns:cx7="http://schemas.microsoft.com/office/drawing/2016/5/13/chartex" xmlns:cx8="http://schemas.microsoft.com/office/drawing/2016/5/14/chartex" xmlns:mc="http://schemas.openxmlformats.org/markup-compatibility/2006" xmlns:aink="http://schemas.microsoft.com/office/drawing/2016/ink" xmlns:am3d="http://schemas.microsoft.com/office/drawing/2017/model3d" xmlns:o="urn:schemas-microsoft-com:office:office" xmlns:r="http://schemas.openxmlformats.org/officeDocument/2006/relationships" xmlns:m="http://schemas.openxmlformats.org/officeDocument/2006/math" xmlns:v="urn:schemas-microsoft-com:vml" xmlns:wp14="http://schemas.microsoft.com/office/word/2010/wordprocessingDrawing" xmlns:wp="http://schemas.openxmlformats.org/drawingml/2006/wordprocessingDrawing" xmlns:w10="urn:schemas-microsoft-com:office:word" xmlns:w="http://schemas.openxmlformats.org/wordprocessingml/2006/main" xmlns:w14="http://schemas.microsoft.com/office/word/2010/wordml" xmlns:w15="http://schemas.microsoft.com/office/word/2012/wordml" xmlns:w16se="http://schemas.microsoft.com/office/word/2015/wordml/symex" xmlns:wpg="http://schemas.microsoft.com/office/word/2010/wordprocessingGroup" xmlns:wpi="http://schemas.microsoft.com/office/word/2010/wordprocessingInk" xmlns:wne="http://schemas.microsoft.com/office/word/2006/wordml" xmlns:wps="http://schemas.microsoft.com/office/word/2010/wordprocessingShape" mc:Ignorable="w14 w15 w16se wp14">
+<w:footnotes xmlns:wpc="http://schemas.microsoft.com/office/word/2010/wordprocessingCanvas" xmlns:cx="http://schemas.microsoft.com/office/drawing/2014/chartex" xmlns:cx1="http://schemas.microsoft.com/office/drawing/2015/9/8/chartex" xmlns:mc="http://schemas.openxmlformats.org/markup-compatibility/2006" xmlns:o="urn:schemas-microsoft-com:office:office" xmlns:r="http://schemas.openxmlformats.org/officeDocument/2006/relationships" xmlns:m="http://schemas.openxmlformats.org/officeDocument/2006/math" xmlns:v="urn:schemas-microsoft-com:vml" xmlns:wp14="http://schemas.microsoft.com/office/word/2010/wordprocessingDrawing" xmlns:wp="http://schemas.openxmlformats.org/drawingml/2006/wordprocessingDrawing" xmlns:w10="urn:schemas-microsoft-com:office:word" xmlns:w="http://schemas.openxmlformats.org/wordprocessingml/2006/main" xmlns:w14="http://schemas.microsoft.com/office/word/2010/wordml" xmlns:w15="http://schemas.microsoft.com/office/word/2012/wordml" xmlns:w16se="http://schemas.microsoft.com/office/word/2015/wordml/symex" xmlns:wpg="http://schemas.microsoft.com/office/word/2010/wordprocessingGroup" xmlns:wpi="http://schemas.microsoft.com/office/word/2010/wordprocessingInk" xmlns:wne="http://schemas.microsoft.com/office/word/2006/wordml" xmlns:wps="http://schemas.microsoft.com/office/word/2010/wordprocessingShape" mc:Ignorable="w14 w15 w16se wp14">
   <w:footnote w:type="separator" w:id="-1">
     <w:p>
       <w:pPr>
@@ -9673,7 +9675,7 @@
 </file>
 
 <file path=word/header1.xml><?xml version="1.0" encoding="utf-8"?>
-<w:hdr xmlns:wpc="http://schemas.microsoft.com/office/word/2010/wordprocessingCanvas" xmlns:cx="http://schemas.microsoft.com/office/drawing/2014/chartex" xmlns:cx1="http://schemas.microsoft.com/office/drawing/2015/9/8/chartex" xmlns:cx2="http://schemas.microsoft.com/office/drawing/2015/10/21/chartex" xmlns:cx3="http://schemas.microsoft.com/office/drawing/2016/5/9/chartex" xmlns:cx4="http://schemas.microsoft.com/office/drawing/2016/5/10/chartex" xmlns:cx5="http://schemas.microsoft.com/office/drawing/2016/5/11/chartex" xmlns:cx6="http://schemas.microsoft.com/office/drawing/2016/5/12/chartex" xmlns:cx7="http://schemas.microsoft.com/office/drawing/2016/5/13/chartex" xmlns:cx8="http://schemas.microsoft.com/office/drawing/2016/5/14/chartex" xmlns:mc="http://schemas.openxmlformats.org/markup-compatibility/2006" xmlns:aink="http://schemas.microsoft.com/office/drawing/2016/ink" xmlns:am3d="http://schemas.microsoft.com/office/drawing/2017/model3d" xmlns:o="urn:schemas-microsoft-com:office:office" xmlns:r="http://schemas.openxmlformats.org/officeDocument/2006/relationships" xmlns:m="http://schemas.openxmlformats.org/officeDocument/2006/math" xmlns:v="urn:schemas-microsoft-com:vml" xmlns:wp14="http://schemas.microsoft.com/office/word/2010/wordprocessingDrawing" xmlns:wp="http://schemas.openxmlformats.org/drawingml/2006/wordprocessingDrawing" xmlns:w10="urn:schemas-microsoft-com:office:word" xmlns:w="http://schemas.openxmlformats.org/wordprocessingml/2006/main" xmlns:w14="http://schemas.microsoft.com/office/word/2010/wordml" xmlns:w15="http://schemas.microsoft.com/office/word/2012/wordml" xmlns:w16se="http://schemas.microsoft.com/office/word/2015/wordml/symex" xmlns:wpg="http://schemas.microsoft.com/office/word/2010/wordprocessingGroup" xmlns:wpi="http://schemas.microsoft.com/office/word/2010/wordprocessingInk" xmlns:wne="http://schemas.microsoft.com/office/word/2006/wordml" xmlns:wps="http://schemas.microsoft.com/office/word/2010/wordprocessingShape" mc:Ignorable="w14 w15 w16se wp14">
+<w:hdr xmlns:wpc="http://schemas.microsoft.com/office/word/2010/wordprocessingCanvas" xmlns:cx="http://schemas.microsoft.com/office/drawing/2014/chartex" xmlns:cx1="http://schemas.microsoft.com/office/drawing/2015/9/8/chartex" xmlns:mc="http://schemas.openxmlformats.org/markup-compatibility/2006" xmlns:o="urn:schemas-microsoft-com:office:office" xmlns:r="http://schemas.openxmlformats.org/officeDocument/2006/relationships" xmlns:m="http://schemas.openxmlformats.org/officeDocument/2006/math" xmlns:v="urn:schemas-microsoft-com:vml" xmlns:wp14="http://schemas.microsoft.com/office/word/2010/wordprocessingDrawing" xmlns:wp="http://schemas.openxmlformats.org/drawingml/2006/wordprocessingDrawing" xmlns:w10="urn:schemas-microsoft-com:office:word" xmlns:w="http://schemas.openxmlformats.org/wordprocessingml/2006/main" xmlns:w14="http://schemas.microsoft.com/office/word/2010/wordml" xmlns:w15="http://schemas.microsoft.com/office/word/2012/wordml" xmlns:w16se="http://schemas.microsoft.com/office/word/2015/wordml/symex" xmlns:wpg="http://schemas.microsoft.com/office/word/2010/wordprocessingGroup" xmlns:wpi="http://schemas.microsoft.com/office/word/2010/wordprocessingInk" xmlns:wne="http://schemas.microsoft.com/office/word/2006/wordml" xmlns:wps="http://schemas.microsoft.com/office/word/2010/wordprocessingShape" mc:Ignorable="w14 w15 w16se wp14">
   <w:p>
     <w:pPr>
       <w:pStyle w:val="Header"/>
@@ -9684,7 +9686,7 @@
 </file>
 
 <file path=word/numbering.xml><?xml version="1.0" encoding="utf-8"?>
-<w:numbering xmlns:wpc="http://schemas.microsoft.com/office/word/2010/wordprocessingCanvas" xmlns:cx="http://schemas.microsoft.com/office/drawing/2014/chartex" xmlns:cx1="http://schemas.microsoft.com/office/drawing/2015/9/8/chartex" xmlns:cx2="http://schemas.microsoft.com/office/drawing/2015/10/21/chartex" xmlns:cx3="http://schemas.microsoft.com/office/drawing/2016/5/9/chartex" xmlns:cx4="http://schemas.microsoft.com/office/drawing/2016/5/10/chartex" xmlns:cx5="http://schemas.microsoft.com/office/drawing/2016/5/11/chartex" xmlns:cx6="http://schemas.microsoft.com/office/drawing/2016/5/12/chartex" xmlns:cx7="http://schemas.microsoft.com/office/drawing/2016/5/13/chartex" xmlns:cx8="http://schemas.microsoft.com/office/drawing/2016/5/14/chartex" xmlns:mc="http://schemas.openxmlformats.org/markup-compatibility/2006" xmlns:aink="http://schemas.microsoft.com/office/drawing/2016/ink" xmlns:am3d="http://schemas.microsoft.com/office/drawing/2017/model3d" xmlns:o="urn:schemas-microsoft-com:office:office" xmlns:r="http://schemas.openxmlformats.org/officeDocument/2006/relationships" xmlns:m="http://schemas.openxmlformats.org/officeDocument/2006/math" xmlns:v="urn:schemas-microsoft-com:vml" xmlns:wp14="http://schemas.microsoft.com/office/word/2010/wordprocessingDrawing" xmlns:wp="http://schemas.openxmlformats.org/drawingml/2006/wordprocessingDrawing" xmlns:w10="urn:schemas-microsoft-com:office:word" xmlns:w="http://schemas.openxmlformats.org/wordprocessingml/2006/main" xmlns:w14="http://schemas.microsoft.com/office/word/2010/wordml" xmlns:w15="http://schemas.microsoft.com/office/word/2012/wordml" xmlns:w16se="http://schemas.microsoft.com/office/word/2015/wordml/symex" xmlns:wpg="http://schemas.microsoft.com/office/word/2010/wordprocessingGroup" xmlns:wpi="http://schemas.microsoft.com/office/word/2010/wordprocessingInk" xmlns:wne="http://schemas.microsoft.com/office/word/2006/wordml" xmlns:wps="http://schemas.microsoft.com/office/word/2010/wordprocessingShape" mc:Ignorable="w14 w15 w16se wp14">
+<w:numbering xmlns:wpc="http://schemas.microsoft.com/office/word/2010/wordprocessingCanvas" xmlns:cx="http://schemas.microsoft.com/office/drawing/2014/chartex" xmlns:cx1="http://schemas.microsoft.com/office/drawing/2015/9/8/chartex" xmlns:mc="http://schemas.openxmlformats.org/markup-compatibility/2006" xmlns:o="urn:schemas-microsoft-com:office:office" xmlns:r="http://schemas.openxmlformats.org/officeDocument/2006/relationships" xmlns:m="http://schemas.openxmlformats.org/officeDocument/2006/math" xmlns:v="urn:schemas-microsoft-com:vml" xmlns:wp14="http://schemas.microsoft.com/office/word/2010/wordprocessingDrawing" xmlns:wp="http://schemas.openxmlformats.org/drawingml/2006/wordprocessingDrawing" xmlns:w10="urn:schemas-microsoft-com:office:word" xmlns:w="http://schemas.openxmlformats.org/wordprocessingml/2006/main" xmlns:w14="http://schemas.microsoft.com/office/word/2010/wordml" xmlns:w15="http://schemas.microsoft.com/office/word/2012/wordml" xmlns:w16se="http://schemas.microsoft.com/office/word/2015/wordml/symex" xmlns:wpg="http://schemas.microsoft.com/office/word/2010/wordprocessingGroup" xmlns:wpi="http://schemas.microsoft.com/office/word/2010/wordprocessingInk" xmlns:wne="http://schemas.microsoft.com/office/word/2006/wordml" xmlns:wps="http://schemas.microsoft.com/office/word/2010/wordprocessingShape" mc:Ignorable="w14 w15 w16se wp14">
   <w:abstractNum w:abstractNumId="0" w15:restartNumberingAfterBreak="0">
     <w:nsid w:val="009D2C7E"/>
     <w:multiLevelType w:val="hybridMultilevel"/>
@@ -13057,7 +13059,7 @@
       </w:pPr>
     </w:pPrDefault>
   </w:docDefaults>
-  <w:latentStyles w:defLockedState="0" w:defUIPriority="99" w:defSemiHidden="0" w:defUnhideWhenUsed="0" w:defQFormat="0" w:count="375">
+  <w:latentStyles w:defLockedState="0" w:defUIPriority="99" w:defSemiHidden="0" w:defUnhideWhenUsed="0" w:defQFormat="0" w:count="371">
     <w:lsdException w:name="Normal" w:uiPriority="0" w:qFormat="1"/>
     <w:lsdException w:name="heading 1" w:uiPriority="9" w:qFormat="1"/>
     <w:lsdException w:name="heading 2" w:semiHidden="1" w:uiPriority="9" w:unhideWhenUsed="1" w:qFormat="1"/>
@@ -13429,10 +13431,6 @@
     <w:lsdException w:name="List Table 5 Dark Accent 6" w:uiPriority="50"/>
     <w:lsdException w:name="List Table 6 Colorful Accent 6" w:uiPriority="51"/>
     <w:lsdException w:name="List Table 7 Colorful Accent 6" w:uiPriority="52"/>
-    <w:lsdException w:name="Mention" w:semiHidden="1" w:unhideWhenUsed="1"/>
-    <w:lsdException w:name="Smart Hyperlink" w:semiHidden="1" w:unhideWhenUsed="1"/>
-    <w:lsdException w:name="Hashtag" w:semiHidden="1" w:unhideWhenUsed="1"/>
-    <w:lsdException w:name="Unresolved Mention" w:semiHidden="1" w:unhideWhenUsed="1"/>
   </w:latentStyles>
   <w:style w:type="paragraph" w:default="1" w:styleId="Normal">
     <w:name w:val="Normal"/>
@@ -13956,7 +13954,7 @@
       <w:u w:val="single"/>
     </w:rPr>
   </w:style>
-  <w:style w:type="character" w:styleId="Mention">
+  <w:style w:type="character" w:customStyle="1" w:styleId="Mention">
     <w:name w:val="Mention"/>
     <w:basedOn w:val="DefaultParagraphFont"/>
     <w:uiPriority w:val="99"/>
@@ -13968,7 +13966,7 @@
       <w:shd w:val="clear" w:color="auto" w:fill="E6E6E6"/>
     </w:rPr>
   </w:style>
-  <w:style w:type="character" w:styleId="UnresolvedMention">
+  <w:style w:type="character" w:customStyle="1" w:styleId="UnresolvedMention">
     <w:name w:val="Unresolved Mention"/>
     <w:basedOn w:val="DefaultParagraphFont"/>
     <w:uiPriority w:val="99"/>
@@ -14375,7 +14373,7 @@
 </file>
 
 <file path=customXml/itemProps1.xml><?xml version="1.0" encoding="utf-8"?>
-<ds:datastoreItem xmlns:ds="http://schemas.openxmlformats.org/officeDocument/2006/customXml" ds:itemID="{6FC64B4E-EBE6-4F78-B4D1-EA9D5A5DBF4F}">
+<ds:datastoreItem xmlns:ds="http://schemas.openxmlformats.org/officeDocument/2006/customXml" ds:itemID="{1C427360-6F82-4DD3-BF60-CF31FBE73BAC}">
   <ds:schemaRefs>
     <ds:schemaRef ds:uri="http://schemas.openxmlformats.org/officeDocument/2006/bibliography"/>
   </ds:schemaRefs>

</xml_diff>